<commit_message>
Exit im Menü + zusätzliche Icons
</commit_message>
<xml_diff>
--- a/Dokumentation/Dokumetation.docx
+++ b/Dokumentation/Dokumetation.docx
@@ -398,16 +398,11 @@
             <w:br w:type="page"/>
           </w:r>
         </w:p>
-        <w:bookmarkStart w:id="0" w:name="_GoBack" w:displacedByCustomXml="next"/>
-        <w:bookmarkEnd w:id="0" w:displacedByCustomXml="next"/>
       </w:sdtContent>
     </w:sdt>
     <w:sdt>
       <w:sdtPr>
-        <w:rPr>
-          <w:sz w:val="20"/>
-        </w:rPr>
-        <w:id w:val="-278566591"/>
+        <w:id w:val="1052966241"/>
         <w:docPartObj>
           <w:docPartGallery w:val="Table of Contents"/>
           <w:docPartUnique/>
@@ -417,9 +412,12 @@
         <w:rPr>
           <w:b/>
           <w:bCs/>
+          <w:sz w:val="20"/>
         </w:rPr>
       </w:sdtEndPr>
       <w:sdtContent>
+        <w:bookmarkStart w:id="0" w:name="_GoBack" w:displacedByCustomXml="prev"/>
+        <w:bookmarkEnd w:id="0" w:displacedByCustomXml="prev"/>
         <w:p>
           <w:pPr>
             <w:pStyle w:val="Inhaltsverzeichnisberschrift"/>
@@ -432,59 +430,64 @@
           <w:pPr>
             <w:pStyle w:val="Verzeichnis1"/>
             <w:tabs>
-              <w:tab w:val="right" w:leader="underscore" w:pos="9206"/>
+              <w:tab w:val="right" w:leader="dot" w:pos="8873"/>
             </w:tabs>
             <w:rPr>
               <w:rFonts w:eastAsiaTheme="minorEastAsia"/>
+              <w:noProof/>
               <w:color w:val="auto"/>
-              <w:kern w:val="2"/>
+              <w:kern w:val="0"/>
               <w:sz w:val="22"/>
               <w:szCs w:val="22"/>
-              <w14:ligatures w14:val="standard"/>
             </w:rPr>
           </w:pPr>
           <w:r>
             <w:fldChar w:fldCharType="begin"/>
           </w:r>
           <w:r>
-            <w:instrText xml:space="preserve"> TOC \o "1-1" \h \z \u </w:instrText>
+            <w:instrText xml:space="preserve"> TOC \o "1-3" \h \z \u </w:instrText>
           </w:r>
           <w:r>
             <w:fldChar w:fldCharType="separate"/>
           </w:r>
-          <w:hyperlink w:anchor="_Toc333542486" w:history="1">
+          <w:hyperlink w:anchor="_Toc407272223" w:history="1">
             <w:r>
               <w:rPr>
                 <w:rStyle w:val="Hyperlink"/>
-                <w:sz w:val="22"/>
+                <w:noProof/>
               </w:rPr>
-              <w:t>Für unsere Aktionäre</w:t>
+              <w:t>Testheadline</w:t>
             </w:r>
             <w:r>
               <w:rPr>
+                <w:noProof/>
                 <w:webHidden/>
               </w:rPr>
               <w:tab/>
             </w:r>
             <w:r>
               <w:rPr>
+                <w:noProof/>
                 <w:webHidden/>
               </w:rPr>
               <w:fldChar w:fldCharType="begin"/>
             </w:r>
             <w:r>
               <w:rPr>
+                <w:noProof/>
                 <w:webHidden/>
               </w:rPr>
-              <w:instrText xml:space="preserve"> PAGEREF _Toc333542486 \h </w:instrText>
+              <w:instrText xml:space="preserve"> PAGEREF _Toc407272223 \h </w:instrText>
             </w:r>
             <w:r>
               <w:rPr>
+                <w:noProof/>
                 <w:webHidden/>
               </w:rPr>
             </w:r>
             <w:r>
               <w:rPr>
+                <w:noProof/>
                 <w:webHidden/>
               </w:rPr>
               <w:fldChar w:fldCharType="separate"/>
@@ -498,6 +501,7 @@
             </w:r>
             <w:r>
               <w:rPr>
+                <w:noProof/>
                 <w:webHidden/>
               </w:rPr>
               <w:fldChar w:fldCharType="end"/>
@@ -506,52 +510,57 @@
         </w:p>
         <w:p>
           <w:pPr>
-            <w:pStyle w:val="Verzeichnis1"/>
+            <w:pStyle w:val="Verzeichnis2"/>
             <w:tabs>
-              <w:tab w:val="right" w:leader="underscore" w:pos="9206"/>
+              <w:tab w:val="right" w:leader="dot" w:pos="8873"/>
             </w:tabs>
             <w:rPr>
               <w:rFonts w:eastAsiaTheme="minorEastAsia"/>
+              <w:noProof/>
               <w:color w:val="auto"/>
-              <w:kern w:val="2"/>
+              <w:kern w:val="0"/>
               <w:sz w:val="22"/>
               <w:szCs w:val="22"/>
-              <w14:ligatures w14:val="standard"/>
             </w:rPr>
           </w:pPr>
-          <w:hyperlink w:anchor="_Toc333542487" w:history="1">
+          <w:hyperlink w:anchor="_Toc407272224" w:history="1">
             <w:r>
               <w:rPr>
                 <w:rStyle w:val="Hyperlink"/>
-                <w:sz w:val="22"/>
+                <w:noProof/>
               </w:rPr>
-              <w:t>Finanzübersicht</w:t>
+              <w:t>Subhead1</w:t>
             </w:r>
             <w:r>
               <w:rPr>
+                <w:noProof/>
                 <w:webHidden/>
               </w:rPr>
               <w:tab/>
             </w:r>
             <w:r>
               <w:rPr>
+                <w:noProof/>
                 <w:webHidden/>
               </w:rPr>
               <w:fldChar w:fldCharType="begin"/>
             </w:r>
             <w:r>
               <w:rPr>
+                <w:noProof/>
                 <w:webHidden/>
               </w:rPr>
-              <w:instrText xml:space="preserve"> PAGEREF _Toc333542487 \h </w:instrText>
+              <w:instrText xml:space="preserve"> PAGEREF _Toc407272224 \h </w:instrText>
             </w:r>
             <w:r>
               <w:rPr>
+                <w:noProof/>
                 <w:webHidden/>
               </w:rPr>
             </w:r>
             <w:r>
               <w:rPr>
+                <w:noProof/>
                 <w:webHidden/>
               </w:rPr>
               <w:fldChar w:fldCharType="separate"/>
@@ -565,6 +574,7 @@
             </w:r>
             <w:r>
               <w:rPr>
+                <w:noProof/>
                 <w:webHidden/>
               </w:rPr>
               <w:fldChar w:fldCharType="end"/>
@@ -573,52 +583,52 @@
         </w:p>
         <w:p>
           <w:pPr>
-            <w:pStyle w:val="Verzeichnis1"/>
+            <w:pStyle w:val="Verzeichnis3"/>
             <w:tabs>
-              <w:tab w:val="right" w:leader="underscore" w:pos="9206"/>
+              <w:tab w:val="right" w:leader="dot" w:pos="8873"/>
             </w:tabs>
             <w:rPr>
-              <w:rFonts w:eastAsiaTheme="minorEastAsia"/>
-              <w:color w:val="auto"/>
-              <w:kern w:val="2"/>
-              <w:sz w:val="22"/>
-              <w:szCs w:val="22"/>
-              <w14:ligatures w14:val="standard"/>
+              <w:noProof/>
             </w:rPr>
           </w:pPr>
-          <w:hyperlink w:anchor="_Toc333542488" w:history="1">
+          <w:hyperlink w:anchor="_Toc407272225" w:history="1">
             <w:r>
               <w:rPr>
                 <w:rStyle w:val="Hyperlink"/>
-                <w:sz w:val="22"/>
+                <w:noProof/>
               </w:rPr>
-              <w:t>Finanzaufstellungen</w:t>
+              <w:t>Subhead2</w:t>
             </w:r>
             <w:r>
               <w:rPr>
+                <w:noProof/>
                 <w:webHidden/>
               </w:rPr>
               <w:tab/>
             </w:r>
             <w:r>
               <w:rPr>
+                <w:noProof/>
                 <w:webHidden/>
               </w:rPr>
               <w:fldChar w:fldCharType="begin"/>
             </w:r>
             <w:r>
               <w:rPr>
+                <w:noProof/>
                 <w:webHidden/>
               </w:rPr>
-              <w:instrText xml:space="preserve"> PAGEREF _Toc333542488 \h </w:instrText>
+              <w:instrText xml:space="preserve"> PAGEREF _Toc407272225 \h </w:instrText>
             </w:r>
             <w:r>
               <w:rPr>
+                <w:noProof/>
                 <w:webHidden/>
               </w:rPr>
             </w:r>
             <w:r>
               <w:rPr>
+                <w:noProof/>
                 <w:webHidden/>
               </w:rPr>
               <w:fldChar w:fldCharType="separate"/>
@@ -632,6 +642,7 @@
             </w:r>
             <w:r>
               <w:rPr>
+                <w:noProof/>
                 <w:webHidden/>
               </w:rPr>
               <w:fldChar w:fldCharType="end"/>
@@ -642,50 +653,55 @@
           <w:pPr>
             <w:pStyle w:val="Verzeichnis1"/>
             <w:tabs>
-              <w:tab w:val="right" w:leader="underscore" w:pos="9206"/>
+              <w:tab w:val="right" w:leader="dot" w:pos="8873"/>
             </w:tabs>
             <w:rPr>
               <w:rFonts w:eastAsiaTheme="minorEastAsia"/>
+              <w:noProof/>
               <w:color w:val="auto"/>
-              <w:kern w:val="2"/>
+              <w:kern w:val="0"/>
               <w:sz w:val="22"/>
               <w:szCs w:val="22"/>
-              <w14:ligatures w14:val="standard"/>
             </w:rPr>
           </w:pPr>
-          <w:hyperlink w:anchor="_Toc333542489" w:history="1">
+          <w:hyperlink w:anchor="_Toc407272226" w:history="1">
             <w:r>
               <w:rPr>
                 <w:rStyle w:val="Hyperlink"/>
-                <w:sz w:val="22"/>
+                <w:noProof/>
               </w:rPr>
-              <w:t>Hinweise zu Finanzaufstellungen</w:t>
+              <w:t>Für unsere Aktionäre</w:t>
             </w:r>
             <w:r>
               <w:rPr>
+                <w:noProof/>
                 <w:webHidden/>
               </w:rPr>
               <w:tab/>
             </w:r>
             <w:r>
               <w:rPr>
+                <w:noProof/>
                 <w:webHidden/>
               </w:rPr>
               <w:fldChar w:fldCharType="begin"/>
             </w:r>
             <w:r>
               <w:rPr>
+                <w:noProof/>
                 <w:webHidden/>
               </w:rPr>
-              <w:instrText xml:space="preserve"> PAGEREF _Toc333542489 \h </w:instrText>
+              <w:instrText xml:space="preserve"> PAGEREF _Toc407272226 \h </w:instrText>
             </w:r>
             <w:r>
               <w:rPr>
+                <w:noProof/>
                 <w:webHidden/>
               </w:rPr>
             </w:r>
             <w:r>
               <w:rPr>
+                <w:noProof/>
                 <w:webHidden/>
               </w:rPr>
               <w:fldChar w:fldCharType="separate"/>
@@ -695,10 +711,303 @@
                 <w:noProof/>
                 <w:webHidden/>
               </w:rPr>
-              <w:t>1</w:t>
+              <w:t>2</w:t>
             </w:r>
             <w:r>
               <w:rPr>
+                <w:noProof/>
+                <w:webHidden/>
+              </w:rPr>
+              <w:fldChar w:fldCharType="end"/>
+            </w:r>
+          </w:hyperlink>
+        </w:p>
+        <w:p>
+          <w:pPr>
+            <w:pStyle w:val="Verzeichnis2"/>
+            <w:tabs>
+              <w:tab w:val="right" w:leader="dot" w:pos="8873"/>
+            </w:tabs>
+            <w:rPr>
+              <w:rFonts w:eastAsiaTheme="minorEastAsia"/>
+              <w:noProof/>
+              <w:color w:val="auto"/>
+              <w:kern w:val="0"/>
+              <w:sz w:val="22"/>
+              <w:szCs w:val="22"/>
+            </w:rPr>
+          </w:pPr>
+          <w:hyperlink w:anchor="_Toc407272227" w:history="1">
+            <w:r>
+              <w:rPr>
+                <w:rStyle w:val="Hyperlink"/>
+                <w:noProof/>
+              </w:rPr>
+              <w:t>Strategische Highlights</w:t>
+            </w:r>
+            <w:r>
+              <w:rPr>
+                <w:noProof/>
+                <w:webHidden/>
+              </w:rPr>
+              <w:tab/>
+            </w:r>
+            <w:r>
+              <w:rPr>
+                <w:noProof/>
+                <w:webHidden/>
+              </w:rPr>
+              <w:fldChar w:fldCharType="begin"/>
+            </w:r>
+            <w:r>
+              <w:rPr>
+                <w:noProof/>
+                <w:webHidden/>
+              </w:rPr>
+              <w:instrText xml:space="preserve"> PAGEREF _Toc407272227 \h </w:instrText>
+            </w:r>
+            <w:r>
+              <w:rPr>
+                <w:noProof/>
+                <w:webHidden/>
+              </w:rPr>
+            </w:r>
+            <w:r>
+              <w:rPr>
+                <w:noProof/>
+                <w:webHidden/>
+              </w:rPr>
+              <w:fldChar w:fldCharType="separate"/>
+            </w:r>
+            <w:r>
+              <w:rPr>
+                <w:noProof/>
+                <w:webHidden/>
+              </w:rPr>
+              <w:t>2</w:t>
+            </w:r>
+            <w:r>
+              <w:rPr>
+                <w:noProof/>
+                <w:webHidden/>
+              </w:rPr>
+              <w:fldChar w:fldCharType="end"/>
+            </w:r>
+          </w:hyperlink>
+        </w:p>
+        <w:p>
+          <w:pPr>
+            <w:pStyle w:val="Verzeichnis2"/>
+            <w:tabs>
+              <w:tab w:val="right" w:leader="dot" w:pos="8873"/>
+            </w:tabs>
+            <w:rPr>
+              <w:rFonts w:eastAsiaTheme="minorEastAsia"/>
+              <w:noProof/>
+              <w:color w:val="auto"/>
+              <w:kern w:val="0"/>
+              <w:sz w:val="22"/>
+              <w:szCs w:val="22"/>
+            </w:rPr>
+          </w:pPr>
+          <w:hyperlink w:anchor="_Toc407272228" w:history="1">
+            <w:r>
+              <w:rPr>
+                <w:rStyle w:val="Hyperlink"/>
+                <w:noProof/>
+              </w:rPr>
+              <w:t>Finanzielle Highlights</w:t>
+            </w:r>
+            <w:r>
+              <w:rPr>
+                <w:noProof/>
+                <w:webHidden/>
+              </w:rPr>
+              <w:tab/>
+            </w:r>
+            <w:r>
+              <w:rPr>
+                <w:noProof/>
+                <w:webHidden/>
+              </w:rPr>
+              <w:fldChar w:fldCharType="begin"/>
+            </w:r>
+            <w:r>
+              <w:rPr>
+                <w:noProof/>
+                <w:webHidden/>
+              </w:rPr>
+              <w:instrText xml:space="preserve"> PAGEREF _Toc407272228 \h </w:instrText>
+            </w:r>
+            <w:r>
+              <w:rPr>
+                <w:noProof/>
+                <w:webHidden/>
+              </w:rPr>
+            </w:r>
+            <w:r>
+              <w:rPr>
+                <w:noProof/>
+                <w:webHidden/>
+              </w:rPr>
+              <w:fldChar w:fldCharType="separate"/>
+            </w:r>
+            <w:r>
+              <w:rPr>
+                <w:noProof/>
+                <w:webHidden/>
+              </w:rPr>
+              <w:t>2</w:t>
+            </w:r>
+            <w:r>
+              <w:rPr>
+                <w:noProof/>
+                <w:webHidden/>
+              </w:rPr>
+              <w:fldChar w:fldCharType="end"/>
+            </w:r>
+          </w:hyperlink>
+        </w:p>
+        <w:p>
+          <w:pPr>
+            <w:pStyle w:val="Verzeichnis2"/>
+            <w:tabs>
+              <w:tab w:val="right" w:leader="dot" w:pos="8873"/>
+            </w:tabs>
+            <w:rPr>
+              <w:rFonts w:eastAsiaTheme="minorEastAsia"/>
+              <w:noProof/>
+              <w:color w:val="auto"/>
+              <w:kern w:val="0"/>
+              <w:sz w:val="22"/>
+              <w:szCs w:val="22"/>
+            </w:rPr>
+          </w:pPr>
+          <w:hyperlink w:anchor="_Toc407272229" w:history="1">
+            <w:r>
+              <w:rPr>
+                <w:rStyle w:val="Hyperlink"/>
+                <w:noProof/>
+              </w:rPr>
+              <w:t>Betriebliche Highlights</w:t>
+            </w:r>
+            <w:r>
+              <w:rPr>
+                <w:noProof/>
+                <w:webHidden/>
+              </w:rPr>
+              <w:tab/>
+            </w:r>
+            <w:r>
+              <w:rPr>
+                <w:noProof/>
+                <w:webHidden/>
+              </w:rPr>
+              <w:fldChar w:fldCharType="begin"/>
+            </w:r>
+            <w:r>
+              <w:rPr>
+                <w:noProof/>
+                <w:webHidden/>
+              </w:rPr>
+              <w:instrText xml:space="preserve"> PAGEREF _Toc407272229 \h </w:instrText>
+            </w:r>
+            <w:r>
+              <w:rPr>
+                <w:noProof/>
+                <w:webHidden/>
+              </w:rPr>
+            </w:r>
+            <w:r>
+              <w:rPr>
+                <w:noProof/>
+                <w:webHidden/>
+              </w:rPr>
+              <w:fldChar w:fldCharType="separate"/>
+            </w:r>
+            <w:r>
+              <w:rPr>
+                <w:noProof/>
+                <w:webHidden/>
+              </w:rPr>
+              <w:t>2</w:t>
+            </w:r>
+            <w:r>
+              <w:rPr>
+                <w:noProof/>
+                <w:webHidden/>
+              </w:rPr>
+              <w:fldChar w:fldCharType="end"/>
+            </w:r>
+          </w:hyperlink>
+        </w:p>
+        <w:p>
+          <w:pPr>
+            <w:pStyle w:val="Verzeichnis2"/>
+            <w:tabs>
+              <w:tab w:val="right" w:leader="dot" w:pos="8873"/>
+            </w:tabs>
+            <w:rPr>
+              <w:rFonts w:eastAsiaTheme="minorEastAsia"/>
+              <w:noProof/>
+              <w:color w:val="auto"/>
+              <w:kern w:val="0"/>
+              <w:sz w:val="22"/>
+              <w:szCs w:val="22"/>
+            </w:rPr>
+          </w:pPr>
+          <w:hyperlink w:anchor="_Toc407272230" w:history="1">
+            <w:r>
+              <w:rPr>
+                <w:rStyle w:val="Hyperlink"/>
+                <w:noProof/>
+              </w:rPr>
+              <w:t>Aussichten</w:t>
+            </w:r>
+            <w:r>
+              <w:rPr>
+                <w:noProof/>
+                <w:webHidden/>
+              </w:rPr>
+              <w:tab/>
+            </w:r>
+            <w:r>
+              <w:rPr>
+                <w:noProof/>
+                <w:webHidden/>
+              </w:rPr>
+              <w:fldChar w:fldCharType="begin"/>
+            </w:r>
+            <w:r>
+              <w:rPr>
+                <w:noProof/>
+                <w:webHidden/>
+              </w:rPr>
+              <w:instrText xml:space="preserve"> PAGEREF _Toc407272230 \h </w:instrText>
+            </w:r>
+            <w:r>
+              <w:rPr>
+                <w:noProof/>
+                <w:webHidden/>
+              </w:rPr>
+            </w:r>
+            <w:r>
+              <w:rPr>
+                <w:noProof/>
+                <w:webHidden/>
+              </w:rPr>
+              <w:fldChar w:fldCharType="separate"/>
+            </w:r>
+            <w:r>
+              <w:rPr>
+                <w:noProof/>
+                <w:webHidden/>
+              </w:rPr>
+              <w:t>2</w:t>
+            </w:r>
+            <w:r>
+              <w:rPr>
+                <w:noProof/>
                 <w:webHidden/>
               </w:rPr>
               <w:fldChar w:fldCharType="end"/>
@@ -709,50 +1018,55 @@
           <w:pPr>
             <w:pStyle w:val="Verzeichnis1"/>
             <w:tabs>
-              <w:tab w:val="right" w:leader="underscore" w:pos="9206"/>
+              <w:tab w:val="right" w:leader="dot" w:pos="8873"/>
             </w:tabs>
             <w:rPr>
               <w:rFonts w:eastAsiaTheme="minorEastAsia"/>
+              <w:noProof/>
               <w:color w:val="auto"/>
-              <w:kern w:val="2"/>
+              <w:kern w:val="0"/>
               <w:sz w:val="22"/>
               <w:szCs w:val="22"/>
-              <w14:ligatures w14:val="standard"/>
             </w:rPr>
           </w:pPr>
-          <w:hyperlink w:anchor="_Toc333542490" w:history="1">
+          <w:hyperlink w:anchor="_Toc407272231" w:history="1">
             <w:r>
               <w:rPr>
                 <w:rStyle w:val="Hyperlink"/>
-                <w:sz w:val="22"/>
+                <w:noProof/>
               </w:rPr>
-              <w:t>Bericht des unabhängigen Wirtschaftsprüfers</w:t>
+              <w:t>Finanzübersicht</w:t>
             </w:r>
             <w:r>
               <w:rPr>
+                <w:noProof/>
                 <w:webHidden/>
               </w:rPr>
               <w:tab/>
             </w:r>
             <w:r>
               <w:rPr>
+                <w:noProof/>
                 <w:webHidden/>
               </w:rPr>
               <w:fldChar w:fldCharType="begin"/>
             </w:r>
             <w:r>
               <w:rPr>
+                <w:noProof/>
                 <w:webHidden/>
               </w:rPr>
-              <w:instrText xml:space="preserve"> PAGEREF _Toc333542490 \h </w:instrText>
+              <w:instrText xml:space="preserve"> PAGEREF _Toc407272231 \h </w:instrText>
             </w:r>
             <w:r>
               <w:rPr>
+                <w:noProof/>
                 <w:webHidden/>
               </w:rPr>
             </w:r>
             <w:r>
               <w:rPr>
+                <w:noProof/>
                 <w:webHidden/>
               </w:rPr>
               <w:fldChar w:fldCharType="separate"/>
@@ -762,10 +1076,11 @@
                 <w:noProof/>
                 <w:webHidden/>
               </w:rPr>
-              <w:t>1</w:t>
+              <w:t>3</w:t>
             </w:r>
             <w:r>
               <w:rPr>
+                <w:noProof/>
                 <w:webHidden/>
               </w:rPr>
               <w:fldChar w:fldCharType="end"/>
@@ -776,50 +1091,55 @@
           <w:pPr>
             <w:pStyle w:val="Verzeichnis1"/>
             <w:tabs>
-              <w:tab w:val="right" w:leader="underscore" w:pos="9206"/>
+              <w:tab w:val="right" w:leader="dot" w:pos="8873"/>
             </w:tabs>
             <w:rPr>
               <w:rFonts w:eastAsiaTheme="minorEastAsia"/>
+              <w:noProof/>
               <w:color w:val="auto"/>
-              <w:kern w:val="2"/>
+              <w:kern w:val="0"/>
               <w:sz w:val="22"/>
               <w:szCs w:val="22"/>
-              <w14:ligatures w14:val="standard"/>
             </w:rPr>
           </w:pPr>
-          <w:hyperlink w:anchor="_Toc333542491" w:history="1">
+          <w:hyperlink w:anchor="_Toc407272232" w:history="1">
             <w:r>
               <w:rPr>
                 <w:rStyle w:val="Hyperlink"/>
-                <w:sz w:val="22"/>
+                <w:noProof/>
               </w:rPr>
-              <w:t>Kontaktinformationen</w:t>
+              <w:t>Finanzaufstellungen</w:t>
             </w:r>
             <w:r>
               <w:rPr>
+                <w:noProof/>
                 <w:webHidden/>
               </w:rPr>
               <w:tab/>
             </w:r>
             <w:r>
               <w:rPr>
+                <w:noProof/>
                 <w:webHidden/>
               </w:rPr>
               <w:fldChar w:fldCharType="begin"/>
             </w:r>
             <w:r>
               <w:rPr>
+                <w:noProof/>
                 <w:webHidden/>
               </w:rPr>
-              <w:instrText xml:space="preserve"> PAGEREF _Toc333542491 \h </w:instrText>
+              <w:instrText xml:space="preserve"> PAGEREF _Toc407272232 \h </w:instrText>
             </w:r>
             <w:r>
               <w:rPr>
+                <w:noProof/>
                 <w:webHidden/>
               </w:rPr>
             </w:r>
             <w:r>
               <w:rPr>
+                <w:noProof/>
                 <w:webHidden/>
               </w:rPr>
               <w:fldChar w:fldCharType="separate"/>
@@ -829,10 +1149,303 @@
                 <w:noProof/>
                 <w:webHidden/>
               </w:rPr>
-              <w:t>1</w:t>
+              <w:t>4</w:t>
             </w:r>
             <w:r>
               <w:rPr>
+                <w:noProof/>
+                <w:webHidden/>
+              </w:rPr>
+              <w:fldChar w:fldCharType="end"/>
+            </w:r>
+          </w:hyperlink>
+        </w:p>
+        <w:p>
+          <w:pPr>
+            <w:pStyle w:val="Verzeichnis2"/>
+            <w:tabs>
+              <w:tab w:val="right" w:leader="dot" w:pos="8873"/>
+            </w:tabs>
+            <w:rPr>
+              <w:rFonts w:eastAsiaTheme="minorEastAsia"/>
+              <w:noProof/>
+              <w:color w:val="auto"/>
+              <w:kern w:val="0"/>
+              <w:sz w:val="22"/>
+              <w:szCs w:val="22"/>
+            </w:rPr>
+          </w:pPr>
+          <w:hyperlink w:anchor="_Toc407272233" w:history="1">
+            <w:r>
+              <w:rPr>
+                <w:rStyle w:val="Hyperlink"/>
+                <w:noProof/>
+              </w:rPr>
+              <w:t>Bilanzrechnung</w:t>
+            </w:r>
+            <w:r>
+              <w:rPr>
+                <w:noProof/>
+                <w:webHidden/>
+              </w:rPr>
+              <w:tab/>
+            </w:r>
+            <w:r>
+              <w:rPr>
+                <w:noProof/>
+                <w:webHidden/>
+              </w:rPr>
+              <w:fldChar w:fldCharType="begin"/>
+            </w:r>
+            <w:r>
+              <w:rPr>
+                <w:noProof/>
+                <w:webHidden/>
+              </w:rPr>
+              <w:instrText xml:space="preserve"> PAGEREF _Toc407272233 \h </w:instrText>
+            </w:r>
+            <w:r>
+              <w:rPr>
+                <w:noProof/>
+                <w:webHidden/>
+              </w:rPr>
+            </w:r>
+            <w:r>
+              <w:rPr>
+                <w:noProof/>
+                <w:webHidden/>
+              </w:rPr>
+              <w:fldChar w:fldCharType="separate"/>
+            </w:r>
+            <w:r>
+              <w:rPr>
+                <w:noProof/>
+                <w:webHidden/>
+              </w:rPr>
+              <w:t>4</w:t>
+            </w:r>
+            <w:r>
+              <w:rPr>
+                <w:noProof/>
+                <w:webHidden/>
+              </w:rPr>
+              <w:fldChar w:fldCharType="end"/>
+            </w:r>
+          </w:hyperlink>
+        </w:p>
+        <w:p>
+          <w:pPr>
+            <w:pStyle w:val="Verzeichnis2"/>
+            <w:tabs>
+              <w:tab w:val="right" w:leader="dot" w:pos="8873"/>
+            </w:tabs>
+            <w:rPr>
+              <w:rFonts w:eastAsiaTheme="minorEastAsia"/>
+              <w:noProof/>
+              <w:color w:val="auto"/>
+              <w:kern w:val="0"/>
+              <w:sz w:val="22"/>
+              <w:szCs w:val="22"/>
+            </w:rPr>
+          </w:pPr>
+          <w:hyperlink w:anchor="_Toc407272234" w:history="1">
+            <w:r>
+              <w:rPr>
+                <w:rStyle w:val="Hyperlink"/>
+                <w:noProof/>
+              </w:rPr>
+              <w:t>Gesamtergebnisrechnung (Gewinne und Verluste)</w:t>
+            </w:r>
+            <w:r>
+              <w:rPr>
+                <w:noProof/>
+                <w:webHidden/>
+              </w:rPr>
+              <w:tab/>
+            </w:r>
+            <w:r>
+              <w:rPr>
+                <w:noProof/>
+                <w:webHidden/>
+              </w:rPr>
+              <w:fldChar w:fldCharType="begin"/>
+            </w:r>
+            <w:r>
+              <w:rPr>
+                <w:noProof/>
+                <w:webHidden/>
+              </w:rPr>
+              <w:instrText xml:space="preserve"> PAGEREF _Toc407272234 \h </w:instrText>
+            </w:r>
+            <w:r>
+              <w:rPr>
+                <w:noProof/>
+                <w:webHidden/>
+              </w:rPr>
+            </w:r>
+            <w:r>
+              <w:rPr>
+                <w:noProof/>
+                <w:webHidden/>
+              </w:rPr>
+              <w:fldChar w:fldCharType="separate"/>
+            </w:r>
+            <w:r>
+              <w:rPr>
+                <w:noProof/>
+                <w:webHidden/>
+              </w:rPr>
+              <w:t>4</w:t>
+            </w:r>
+            <w:r>
+              <w:rPr>
+                <w:noProof/>
+                <w:webHidden/>
+              </w:rPr>
+              <w:fldChar w:fldCharType="end"/>
+            </w:r>
+          </w:hyperlink>
+        </w:p>
+        <w:p>
+          <w:pPr>
+            <w:pStyle w:val="Verzeichnis2"/>
+            <w:tabs>
+              <w:tab w:val="right" w:leader="dot" w:pos="8873"/>
+            </w:tabs>
+            <w:rPr>
+              <w:rFonts w:eastAsiaTheme="minorEastAsia"/>
+              <w:noProof/>
+              <w:color w:val="auto"/>
+              <w:kern w:val="0"/>
+              <w:sz w:val="22"/>
+              <w:szCs w:val="22"/>
+            </w:rPr>
+          </w:pPr>
+          <w:hyperlink w:anchor="_Toc407272235" w:history="1">
+            <w:r>
+              <w:rPr>
+                <w:rStyle w:val="Hyperlink"/>
+                <w:noProof/>
+              </w:rPr>
+              <w:t>Eigenkapitalveränderungsrechnung</w:t>
+            </w:r>
+            <w:r>
+              <w:rPr>
+                <w:noProof/>
+                <w:webHidden/>
+              </w:rPr>
+              <w:tab/>
+            </w:r>
+            <w:r>
+              <w:rPr>
+                <w:noProof/>
+                <w:webHidden/>
+              </w:rPr>
+              <w:fldChar w:fldCharType="begin"/>
+            </w:r>
+            <w:r>
+              <w:rPr>
+                <w:noProof/>
+                <w:webHidden/>
+              </w:rPr>
+              <w:instrText xml:space="preserve"> PAGEREF _Toc407272235 \h </w:instrText>
+            </w:r>
+            <w:r>
+              <w:rPr>
+                <w:noProof/>
+                <w:webHidden/>
+              </w:rPr>
+            </w:r>
+            <w:r>
+              <w:rPr>
+                <w:noProof/>
+                <w:webHidden/>
+              </w:rPr>
+              <w:fldChar w:fldCharType="separate"/>
+            </w:r>
+            <w:r>
+              <w:rPr>
+                <w:noProof/>
+                <w:webHidden/>
+              </w:rPr>
+              <w:t>4</w:t>
+            </w:r>
+            <w:r>
+              <w:rPr>
+                <w:noProof/>
+                <w:webHidden/>
+              </w:rPr>
+              <w:fldChar w:fldCharType="end"/>
+            </w:r>
+          </w:hyperlink>
+        </w:p>
+        <w:p>
+          <w:pPr>
+            <w:pStyle w:val="Verzeichnis2"/>
+            <w:tabs>
+              <w:tab w:val="right" w:leader="dot" w:pos="8873"/>
+            </w:tabs>
+            <w:rPr>
+              <w:rFonts w:eastAsiaTheme="minorEastAsia"/>
+              <w:noProof/>
+              <w:color w:val="auto"/>
+              <w:kern w:val="0"/>
+              <w:sz w:val="22"/>
+              <w:szCs w:val="22"/>
+            </w:rPr>
+          </w:pPr>
+          <w:hyperlink w:anchor="_Toc407272236" w:history="1">
+            <w:r>
+              <w:rPr>
+                <w:rStyle w:val="Hyperlink"/>
+                <w:noProof/>
+              </w:rPr>
+              <w:t>Kapitalflussrechnung</w:t>
+            </w:r>
+            <w:r>
+              <w:rPr>
+                <w:noProof/>
+                <w:webHidden/>
+              </w:rPr>
+              <w:tab/>
+            </w:r>
+            <w:r>
+              <w:rPr>
+                <w:noProof/>
+                <w:webHidden/>
+              </w:rPr>
+              <w:fldChar w:fldCharType="begin"/>
+            </w:r>
+            <w:r>
+              <w:rPr>
+                <w:noProof/>
+                <w:webHidden/>
+              </w:rPr>
+              <w:instrText xml:space="preserve"> PAGEREF _Toc407272236 \h </w:instrText>
+            </w:r>
+            <w:r>
+              <w:rPr>
+                <w:noProof/>
+                <w:webHidden/>
+              </w:rPr>
+            </w:r>
+            <w:r>
+              <w:rPr>
+                <w:noProof/>
+                <w:webHidden/>
+              </w:rPr>
+              <w:fldChar w:fldCharType="separate"/>
+            </w:r>
+            <w:r>
+              <w:rPr>
+                <w:noProof/>
+                <w:webHidden/>
+              </w:rPr>
+              <w:t>4</w:t>
+            </w:r>
+            <w:r>
+              <w:rPr>
+                <w:noProof/>
                 <w:webHidden/>
               </w:rPr>
               <w:fldChar w:fldCharType="end"/>
@@ -843,50 +1456,55 @@
           <w:pPr>
             <w:pStyle w:val="Verzeichnis1"/>
             <w:tabs>
-              <w:tab w:val="right" w:leader="underscore" w:pos="9206"/>
+              <w:tab w:val="right" w:leader="dot" w:pos="8873"/>
             </w:tabs>
             <w:rPr>
               <w:rFonts w:eastAsiaTheme="minorEastAsia"/>
+              <w:noProof/>
               <w:color w:val="auto"/>
-              <w:kern w:val="2"/>
+              <w:kern w:val="0"/>
               <w:sz w:val="22"/>
               <w:szCs w:val="22"/>
-              <w14:ligatures w14:val="standard"/>
             </w:rPr>
           </w:pPr>
-          <w:hyperlink w:anchor="_Toc333542492" w:history="1">
+          <w:hyperlink w:anchor="_Toc407272237" w:history="1">
             <w:r>
               <w:rPr>
                 <w:rStyle w:val="Hyperlink"/>
-                <w:sz w:val="22"/>
+                <w:noProof/>
               </w:rPr>
-              <w:t>Firmeninformationen</w:t>
+              <w:t>Hinweise zu Finanzaufstellungen</w:t>
             </w:r>
             <w:r>
               <w:rPr>
+                <w:noProof/>
                 <w:webHidden/>
               </w:rPr>
               <w:tab/>
             </w:r>
             <w:r>
               <w:rPr>
+                <w:noProof/>
                 <w:webHidden/>
               </w:rPr>
               <w:fldChar w:fldCharType="begin"/>
             </w:r>
             <w:r>
               <w:rPr>
+                <w:noProof/>
                 <w:webHidden/>
               </w:rPr>
-              <w:instrText xml:space="preserve"> PAGEREF _Toc333542492 \h </w:instrText>
+              <w:instrText xml:space="preserve"> PAGEREF _Toc407272237 \h </w:instrText>
             </w:r>
             <w:r>
               <w:rPr>
+                <w:noProof/>
                 <w:webHidden/>
               </w:rPr>
             </w:r>
             <w:r>
               <w:rPr>
+                <w:noProof/>
                 <w:webHidden/>
               </w:rPr>
               <w:fldChar w:fldCharType="separate"/>
@@ -896,10 +1514,595 @@
                 <w:noProof/>
                 <w:webHidden/>
               </w:rPr>
-              <w:t>1</w:t>
+              <w:t>5</w:t>
             </w:r>
             <w:r>
               <w:rPr>
+                <w:noProof/>
+                <w:webHidden/>
+              </w:rPr>
+              <w:fldChar w:fldCharType="end"/>
+            </w:r>
+          </w:hyperlink>
+        </w:p>
+        <w:p>
+          <w:pPr>
+            <w:pStyle w:val="Verzeichnis2"/>
+            <w:tabs>
+              <w:tab w:val="right" w:leader="dot" w:pos="8873"/>
+            </w:tabs>
+            <w:rPr>
+              <w:rFonts w:eastAsiaTheme="minorEastAsia"/>
+              <w:noProof/>
+              <w:color w:val="auto"/>
+              <w:kern w:val="0"/>
+              <w:sz w:val="22"/>
+              <w:szCs w:val="22"/>
+            </w:rPr>
+          </w:pPr>
+          <w:hyperlink w:anchor="_Toc407272238" w:history="1">
+            <w:r>
+              <w:rPr>
+                <w:rStyle w:val="Hyperlink"/>
+                <w:noProof/>
+              </w:rPr>
+              <w:t>Kunden</w:t>
+            </w:r>
+            <w:r>
+              <w:rPr>
+                <w:noProof/>
+                <w:webHidden/>
+              </w:rPr>
+              <w:tab/>
+            </w:r>
+            <w:r>
+              <w:rPr>
+                <w:noProof/>
+                <w:webHidden/>
+              </w:rPr>
+              <w:fldChar w:fldCharType="begin"/>
+            </w:r>
+            <w:r>
+              <w:rPr>
+                <w:noProof/>
+                <w:webHidden/>
+              </w:rPr>
+              <w:instrText xml:space="preserve"> PAGEREF _Toc407272238 \h </w:instrText>
+            </w:r>
+            <w:r>
+              <w:rPr>
+                <w:noProof/>
+                <w:webHidden/>
+              </w:rPr>
+            </w:r>
+            <w:r>
+              <w:rPr>
+                <w:noProof/>
+                <w:webHidden/>
+              </w:rPr>
+              <w:fldChar w:fldCharType="separate"/>
+            </w:r>
+            <w:r>
+              <w:rPr>
+                <w:noProof/>
+                <w:webHidden/>
+              </w:rPr>
+              <w:t>5</w:t>
+            </w:r>
+            <w:r>
+              <w:rPr>
+                <w:noProof/>
+                <w:webHidden/>
+              </w:rPr>
+              <w:fldChar w:fldCharType="end"/>
+            </w:r>
+          </w:hyperlink>
+        </w:p>
+        <w:p>
+          <w:pPr>
+            <w:pStyle w:val="Verzeichnis2"/>
+            <w:tabs>
+              <w:tab w:val="right" w:leader="dot" w:pos="8873"/>
+            </w:tabs>
+            <w:rPr>
+              <w:rFonts w:eastAsiaTheme="minorEastAsia"/>
+              <w:noProof/>
+              <w:color w:val="auto"/>
+              <w:kern w:val="0"/>
+              <w:sz w:val="22"/>
+              <w:szCs w:val="22"/>
+            </w:rPr>
+          </w:pPr>
+          <w:hyperlink w:anchor="_Toc407272239" w:history="1">
+            <w:r>
+              <w:rPr>
+                <w:rStyle w:val="Hyperlink"/>
+                <w:noProof/>
+              </w:rPr>
+              <w:t>Schulden</w:t>
+            </w:r>
+            <w:r>
+              <w:rPr>
+                <w:noProof/>
+                <w:webHidden/>
+              </w:rPr>
+              <w:tab/>
+            </w:r>
+            <w:r>
+              <w:rPr>
+                <w:noProof/>
+                <w:webHidden/>
+              </w:rPr>
+              <w:fldChar w:fldCharType="begin"/>
+            </w:r>
+            <w:r>
+              <w:rPr>
+                <w:noProof/>
+                <w:webHidden/>
+              </w:rPr>
+              <w:instrText xml:space="preserve"> PAGEREF _Toc407272239 \h </w:instrText>
+            </w:r>
+            <w:r>
+              <w:rPr>
+                <w:noProof/>
+                <w:webHidden/>
+              </w:rPr>
+            </w:r>
+            <w:r>
+              <w:rPr>
+                <w:noProof/>
+                <w:webHidden/>
+              </w:rPr>
+              <w:fldChar w:fldCharType="separate"/>
+            </w:r>
+            <w:r>
+              <w:rPr>
+                <w:noProof/>
+                <w:webHidden/>
+              </w:rPr>
+              <w:t>5</w:t>
+            </w:r>
+            <w:r>
+              <w:rPr>
+                <w:noProof/>
+                <w:webHidden/>
+              </w:rPr>
+              <w:fldChar w:fldCharType="end"/>
+            </w:r>
+          </w:hyperlink>
+        </w:p>
+        <w:p>
+          <w:pPr>
+            <w:pStyle w:val="Verzeichnis2"/>
+            <w:tabs>
+              <w:tab w:val="right" w:leader="dot" w:pos="8873"/>
+            </w:tabs>
+            <w:rPr>
+              <w:rFonts w:eastAsiaTheme="minorEastAsia"/>
+              <w:noProof/>
+              <w:color w:val="auto"/>
+              <w:kern w:val="0"/>
+              <w:sz w:val="22"/>
+              <w:szCs w:val="22"/>
+            </w:rPr>
+          </w:pPr>
+          <w:hyperlink w:anchor="_Toc407272240" w:history="1">
+            <w:r>
+              <w:rPr>
+                <w:rStyle w:val="Hyperlink"/>
+                <w:noProof/>
+              </w:rPr>
+              <w:t>Laufendes Geschäft</w:t>
+            </w:r>
+            <w:r>
+              <w:rPr>
+                <w:noProof/>
+                <w:webHidden/>
+              </w:rPr>
+              <w:tab/>
+            </w:r>
+            <w:r>
+              <w:rPr>
+                <w:noProof/>
+                <w:webHidden/>
+              </w:rPr>
+              <w:fldChar w:fldCharType="begin"/>
+            </w:r>
+            <w:r>
+              <w:rPr>
+                <w:noProof/>
+                <w:webHidden/>
+              </w:rPr>
+              <w:instrText xml:space="preserve"> PAGEREF _Toc407272240 \h </w:instrText>
+            </w:r>
+            <w:r>
+              <w:rPr>
+                <w:noProof/>
+                <w:webHidden/>
+              </w:rPr>
+            </w:r>
+            <w:r>
+              <w:rPr>
+                <w:noProof/>
+                <w:webHidden/>
+              </w:rPr>
+              <w:fldChar w:fldCharType="separate"/>
+            </w:r>
+            <w:r>
+              <w:rPr>
+                <w:noProof/>
+                <w:webHidden/>
+              </w:rPr>
+              <w:t>5</w:t>
+            </w:r>
+            <w:r>
+              <w:rPr>
+                <w:noProof/>
+                <w:webHidden/>
+              </w:rPr>
+              <w:fldChar w:fldCharType="end"/>
+            </w:r>
+          </w:hyperlink>
+        </w:p>
+        <w:p>
+          <w:pPr>
+            <w:pStyle w:val="Verzeichnis2"/>
+            <w:tabs>
+              <w:tab w:val="right" w:leader="dot" w:pos="8873"/>
+            </w:tabs>
+            <w:rPr>
+              <w:rFonts w:eastAsiaTheme="minorEastAsia"/>
+              <w:noProof/>
+              <w:color w:val="auto"/>
+              <w:kern w:val="0"/>
+              <w:sz w:val="22"/>
+              <w:szCs w:val="22"/>
+            </w:rPr>
+          </w:pPr>
+          <w:hyperlink w:anchor="_Toc407272241" w:history="1">
+            <w:r>
+              <w:rPr>
+                <w:rStyle w:val="Hyperlink"/>
+                <w:noProof/>
+              </w:rPr>
+              <w:t>Eventualverbindlichkeiten</w:t>
+            </w:r>
+            <w:r>
+              <w:rPr>
+                <w:noProof/>
+                <w:webHidden/>
+              </w:rPr>
+              <w:tab/>
+            </w:r>
+            <w:r>
+              <w:rPr>
+                <w:noProof/>
+                <w:webHidden/>
+              </w:rPr>
+              <w:fldChar w:fldCharType="begin"/>
+            </w:r>
+            <w:r>
+              <w:rPr>
+                <w:noProof/>
+                <w:webHidden/>
+              </w:rPr>
+              <w:instrText xml:space="preserve"> PAGEREF _Toc407272241 \h </w:instrText>
+            </w:r>
+            <w:r>
+              <w:rPr>
+                <w:noProof/>
+                <w:webHidden/>
+              </w:rPr>
+            </w:r>
+            <w:r>
+              <w:rPr>
+                <w:noProof/>
+                <w:webHidden/>
+              </w:rPr>
+              <w:fldChar w:fldCharType="separate"/>
+            </w:r>
+            <w:r>
+              <w:rPr>
+                <w:noProof/>
+                <w:webHidden/>
+              </w:rPr>
+              <w:t>5</w:t>
+            </w:r>
+            <w:r>
+              <w:rPr>
+                <w:noProof/>
+                <w:webHidden/>
+              </w:rPr>
+              <w:fldChar w:fldCharType="end"/>
+            </w:r>
+          </w:hyperlink>
+        </w:p>
+        <w:p>
+          <w:pPr>
+            <w:pStyle w:val="Verzeichnis2"/>
+            <w:tabs>
+              <w:tab w:val="right" w:leader="dot" w:pos="8873"/>
+            </w:tabs>
+            <w:rPr>
+              <w:rFonts w:eastAsiaTheme="minorEastAsia"/>
+              <w:noProof/>
+              <w:color w:val="auto"/>
+              <w:kern w:val="0"/>
+              <w:sz w:val="22"/>
+              <w:szCs w:val="22"/>
+            </w:rPr>
+          </w:pPr>
+          <w:hyperlink w:anchor="_Toc407272242" w:history="1">
+            <w:r>
+              <w:rPr>
+                <w:rStyle w:val="Hyperlink"/>
+                <w:noProof/>
+              </w:rPr>
+              <w:t>Schlussfolgerungen</w:t>
+            </w:r>
+            <w:r>
+              <w:rPr>
+                <w:noProof/>
+                <w:webHidden/>
+              </w:rPr>
+              <w:tab/>
+            </w:r>
+            <w:r>
+              <w:rPr>
+                <w:noProof/>
+                <w:webHidden/>
+              </w:rPr>
+              <w:fldChar w:fldCharType="begin"/>
+            </w:r>
+            <w:r>
+              <w:rPr>
+                <w:noProof/>
+                <w:webHidden/>
+              </w:rPr>
+              <w:instrText xml:space="preserve"> PAGEREF _Toc407272242 \h </w:instrText>
+            </w:r>
+            <w:r>
+              <w:rPr>
+                <w:noProof/>
+                <w:webHidden/>
+              </w:rPr>
+            </w:r>
+            <w:r>
+              <w:rPr>
+                <w:noProof/>
+                <w:webHidden/>
+              </w:rPr>
+              <w:fldChar w:fldCharType="separate"/>
+            </w:r>
+            <w:r>
+              <w:rPr>
+                <w:noProof/>
+                <w:webHidden/>
+              </w:rPr>
+              <w:t>5</w:t>
+            </w:r>
+            <w:r>
+              <w:rPr>
+                <w:noProof/>
+                <w:webHidden/>
+              </w:rPr>
+              <w:fldChar w:fldCharType="end"/>
+            </w:r>
+          </w:hyperlink>
+        </w:p>
+        <w:p>
+          <w:pPr>
+            <w:pStyle w:val="Verzeichnis1"/>
+            <w:tabs>
+              <w:tab w:val="right" w:leader="dot" w:pos="8873"/>
+            </w:tabs>
+            <w:rPr>
+              <w:rFonts w:eastAsiaTheme="minorEastAsia"/>
+              <w:noProof/>
+              <w:color w:val="auto"/>
+              <w:kern w:val="0"/>
+              <w:sz w:val="22"/>
+              <w:szCs w:val="22"/>
+            </w:rPr>
+          </w:pPr>
+          <w:hyperlink w:anchor="_Toc407272243" w:history="1">
+            <w:r>
+              <w:rPr>
+                <w:rStyle w:val="Hyperlink"/>
+                <w:noProof/>
+              </w:rPr>
+              <w:t>Bericht des unabhängigen Wirtschaftsprüfers</w:t>
+            </w:r>
+            <w:r>
+              <w:rPr>
+                <w:noProof/>
+                <w:webHidden/>
+              </w:rPr>
+              <w:tab/>
+            </w:r>
+            <w:r>
+              <w:rPr>
+                <w:noProof/>
+                <w:webHidden/>
+              </w:rPr>
+              <w:fldChar w:fldCharType="begin"/>
+            </w:r>
+            <w:r>
+              <w:rPr>
+                <w:noProof/>
+                <w:webHidden/>
+              </w:rPr>
+              <w:instrText xml:space="preserve"> PAGEREF _Toc407272243 \h </w:instrText>
+            </w:r>
+            <w:r>
+              <w:rPr>
+                <w:noProof/>
+                <w:webHidden/>
+              </w:rPr>
+            </w:r>
+            <w:r>
+              <w:rPr>
+                <w:noProof/>
+                <w:webHidden/>
+              </w:rPr>
+              <w:fldChar w:fldCharType="separate"/>
+            </w:r>
+            <w:r>
+              <w:rPr>
+                <w:noProof/>
+                <w:webHidden/>
+              </w:rPr>
+              <w:t>6</w:t>
+            </w:r>
+            <w:r>
+              <w:rPr>
+                <w:noProof/>
+                <w:webHidden/>
+              </w:rPr>
+              <w:fldChar w:fldCharType="end"/>
+            </w:r>
+          </w:hyperlink>
+        </w:p>
+        <w:p>
+          <w:pPr>
+            <w:pStyle w:val="Verzeichnis1"/>
+            <w:tabs>
+              <w:tab w:val="right" w:leader="dot" w:pos="8873"/>
+            </w:tabs>
+            <w:rPr>
+              <w:rFonts w:eastAsiaTheme="minorEastAsia"/>
+              <w:noProof/>
+              <w:color w:val="auto"/>
+              <w:kern w:val="0"/>
+              <w:sz w:val="22"/>
+              <w:szCs w:val="22"/>
+            </w:rPr>
+          </w:pPr>
+          <w:hyperlink w:anchor="_Toc407272244" w:history="1">
+            <w:r>
+              <w:rPr>
+                <w:rStyle w:val="Hyperlink"/>
+                <w:noProof/>
+              </w:rPr>
+              <w:t>Kontaktinformationen</w:t>
+            </w:r>
+            <w:r>
+              <w:rPr>
+                <w:noProof/>
+                <w:webHidden/>
+              </w:rPr>
+              <w:tab/>
+            </w:r>
+            <w:r>
+              <w:rPr>
+                <w:noProof/>
+                <w:webHidden/>
+              </w:rPr>
+              <w:fldChar w:fldCharType="begin"/>
+            </w:r>
+            <w:r>
+              <w:rPr>
+                <w:noProof/>
+                <w:webHidden/>
+              </w:rPr>
+              <w:instrText xml:space="preserve"> PAGEREF _Toc407272244 \h </w:instrText>
+            </w:r>
+            <w:r>
+              <w:rPr>
+                <w:noProof/>
+                <w:webHidden/>
+              </w:rPr>
+            </w:r>
+            <w:r>
+              <w:rPr>
+                <w:noProof/>
+                <w:webHidden/>
+              </w:rPr>
+              <w:fldChar w:fldCharType="separate"/>
+            </w:r>
+            <w:r>
+              <w:rPr>
+                <w:noProof/>
+                <w:webHidden/>
+              </w:rPr>
+              <w:t>7</w:t>
+            </w:r>
+            <w:r>
+              <w:rPr>
+                <w:noProof/>
+                <w:webHidden/>
+              </w:rPr>
+              <w:fldChar w:fldCharType="end"/>
+            </w:r>
+          </w:hyperlink>
+        </w:p>
+        <w:p>
+          <w:pPr>
+            <w:pStyle w:val="Verzeichnis1"/>
+            <w:tabs>
+              <w:tab w:val="right" w:leader="dot" w:pos="8873"/>
+            </w:tabs>
+            <w:rPr>
+              <w:rFonts w:eastAsiaTheme="minorEastAsia"/>
+              <w:noProof/>
+              <w:color w:val="auto"/>
+              <w:kern w:val="0"/>
+              <w:sz w:val="22"/>
+              <w:szCs w:val="22"/>
+            </w:rPr>
+          </w:pPr>
+          <w:hyperlink w:anchor="_Toc407272245" w:history="1">
+            <w:r>
+              <w:rPr>
+                <w:rStyle w:val="Hyperlink"/>
+                <w:noProof/>
+              </w:rPr>
+              <w:t>Firmeninformationen</w:t>
+            </w:r>
+            <w:r>
+              <w:rPr>
+                <w:noProof/>
+                <w:webHidden/>
+              </w:rPr>
+              <w:tab/>
+            </w:r>
+            <w:r>
+              <w:rPr>
+                <w:noProof/>
+                <w:webHidden/>
+              </w:rPr>
+              <w:fldChar w:fldCharType="begin"/>
+            </w:r>
+            <w:r>
+              <w:rPr>
+                <w:noProof/>
+                <w:webHidden/>
+              </w:rPr>
+              <w:instrText xml:space="preserve"> PAGEREF _Toc407272245 \h </w:instrText>
+            </w:r>
+            <w:r>
+              <w:rPr>
+                <w:noProof/>
+                <w:webHidden/>
+              </w:rPr>
+            </w:r>
+            <w:r>
+              <w:rPr>
+                <w:noProof/>
+                <w:webHidden/>
+              </w:rPr>
+              <w:fldChar w:fldCharType="separate"/>
+            </w:r>
+            <w:r>
+              <w:rPr>
+                <w:noProof/>
+                <w:webHidden/>
+              </w:rPr>
+              <w:t>7</w:t>
+            </w:r>
+            <w:r>
+              <w:rPr>
+                <w:noProof/>
                 <w:webHidden/>
               </w:rPr>
               <w:fldChar w:fldCharType="end"/>
@@ -908,6 +2111,10 @@
         </w:p>
         <w:p>
           <w:r>
+            <w:rPr>
+              <w:b/>
+              <w:bCs/>
+            </w:rPr>
             <w:fldChar w:fldCharType="end"/>
           </w:r>
         </w:p>
@@ -930,10 +2137,10 @@
       <w:pPr>
         <w:pStyle w:val="berschrift1"/>
       </w:pPr>
-      <w:bookmarkStart w:id="1" w:name="_Toc333542486"/>
+      <w:bookmarkStart w:id="1" w:name="_Toc407272223"/>
       <w:r>
         <w:lastRenderedPageBreak/>
-        <w:t>Für unsere Aktionäre</w:t>
+        <w:t>Testheadline</w:t>
       </w:r>
       <w:bookmarkEnd w:id="1"/>
     </w:p>
@@ -941,9 +2148,44 @@
       <w:pPr>
         <w:pStyle w:val="berschrift2"/>
       </w:pPr>
+      <w:bookmarkStart w:id="2" w:name="_Toc407272224"/>
+      <w:r>
+        <w:t>Subhead1</w:t>
+      </w:r>
+      <w:bookmarkEnd w:id="2"/>
+    </w:p>
+    <w:p>
+      <w:pPr>
+        <w:pStyle w:val="berschrift3"/>
+      </w:pPr>
+      <w:bookmarkStart w:id="3" w:name="_Toc407272225"/>
+      <w:r>
+        <w:t>Subhead2</w:t>
+      </w:r>
+      <w:bookmarkEnd w:id="3"/>
+    </w:p>
+    <w:p/>
+    <w:p/>
+    <w:p>
+      <w:pPr>
+        <w:pStyle w:val="berschrift1"/>
+      </w:pPr>
+      <w:bookmarkStart w:id="4" w:name="_Toc407272226"/>
+      <w:r>
+        <w:lastRenderedPageBreak/>
+        <w:t>Für unsere Aktionäre</w:t>
+      </w:r>
+      <w:bookmarkEnd w:id="4"/>
+    </w:p>
+    <w:p>
+      <w:pPr>
+        <w:pStyle w:val="berschrift2"/>
+      </w:pPr>
+      <w:bookmarkStart w:id="5" w:name="_Toc407272227"/>
       <w:r>
         <w:t>Strategische Highlights</w:t>
       </w:r>
+      <w:bookmarkEnd w:id="5"/>
     </w:p>
     <w:sdt>
       <w:sdtPr>
@@ -978,9 +2220,11 @@
       <w:pPr>
         <w:pStyle w:val="berschrift2"/>
       </w:pPr>
+      <w:bookmarkStart w:id="6" w:name="_Toc407272228"/>
       <w:r>
         <w:t>Finanzielle Highlights</w:t>
       </w:r>
+      <w:bookmarkEnd w:id="6"/>
     </w:p>
     <w:sdt>
       <w:sdtPr>
@@ -1010,9 +2254,11 @@
       <w:pPr>
         <w:pStyle w:val="berschrift2"/>
       </w:pPr>
+      <w:bookmarkStart w:id="7" w:name="_Toc407272229"/>
       <w:r>
         <w:t>Betriebliche Highlights</w:t>
       </w:r>
+      <w:bookmarkEnd w:id="7"/>
     </w:p>
     <w:sdt>
       <w:sdtPr>
@@ -1037,9 +2283,11 @@
       <w:pPr>
         <w:pStyle w:val="berschrift2"/>
       </w:pPr>
+      <w:bookmarkStart w:id="8" w:name="_Toc407272230"/>
       <w:r>
         <w:t>Aussichten</w:t>
       </w:r>
+      <w:bookmarkEnd w:id="8"/>
     </w:p>
     <w:sdt>
       <w:sdtPr>
@@ -1138,12 +2386,12 @@
       <w:pPr>
         <w:pStyle w:val="berschrift1"/>
       </w:pPr>
-      <w:bookmarkStart w:id="2" w:name="_Toc333542487"/>
+      <w:bookmarkStart w:id="9" w:name="_Toc407272231"/>
       <w:r>
         <w:lastRenderedPageBreak/>
         <w:t>Finanzübersicht</w:t>
       </w:r>
-      <w:bookmarkEnd w:id="2"/>
+      <w:bookmarkEnd w:id="9"/>
     </w:p>
     <w:sdt>
       <w:sdtPr>
@@ -1208,12 +2456,12 @@
       <w:pPr>
         <w:pStyle w:val="berschrift1"/>
       </w:pPr>
-      <w:bookmarkStart w:id="3" w:name="_Toc333542488"/>
+      <w:bookmarkStart w:id="10" w:name="_Toc407272232"/>
       <w:r>
         <w:lastRenderedPageBreak/>
         <w:t>Finanzaufstellungen</w:t>
       </w:r>
-      <w:bookmarkEnd w:id="3"/>
+      <w:bookmarkEnd w:id="10"/>
     </w:p>
     <w:p>
       <w:pPr>
@@ -1224,9 +2472,11 @@
           <w:szCs w:val="22"/>
         </w:rPr>
       </w:pPr>
+      <w:bookmarkStart w:id="11" w:name="_Toc407272233"/>
       <w:r>
         <w:t>Bilanzrechnung</w:t>
       </w:r>
+      <w:bookmarkEnd w:id="11"/>
     </w:p>
     <w:p>
       <w:pPr>
@@ -1260,9 +2510,11 @@
       <w:pPr>
         <w:pStyle w:val="berschrift2"/>
       </w:pPr>
+      <w:bookmarkStart w:id="12" w:name="_Toc407272234"/>
       <w:r>
         <w:t>Gesamtergebnisrechnung (Gewinne und Verluste)</w:t>
       </w:r>
+      <w:bookmarkEnd w:id="12"/>
     </w:p>
     <w:p>
       <w:pPr>
@@ -1292,9 +2544,11 @@
       <w:pPr>
         <w:pStyle w:val="berschrift2"/>
       </w:pPr>
+      <w:bookmarkStart w:id="13" w:name="_Toc407272235"/>
       <w:r>
         <w:t>Eigenkapitalveränderungsrechnung</w:t>
       </w:r>
+      <w:bookmarkEnd w:id="13"/>
     </w:p>
     <w:sdt>
       <w:sdtPr>
@@ -1539,9 +2793,11 @@
       <w:pPr>
         <w:pStyle w:val="berschrift2"/>
       </w:pPr>
+      <w:bookmarkStart w:id="14" w:name="_Toc407272236"/>
       <w:r>
         <w:t>Kapitalflussrechnung</w:t>
       </w:r>
+      <w:bookmarkEnd w:id="14"/>
     </w:p>
     <w:p>
       <w:pPr>
@@ -1571,20 +2827,22 @@
       <w:pPr>
         <w:pStyle w:val="berschrift1"/>
       </w:pPr>
-      <w:bookmarkStart w:id="4" w:name="_Toc333542489"/>
+      <w:bookmarkStart w:id="15" w:name="_Toc407272237"/>
       <w:r>
         <w:lastRenderedPageBreak/>
         <w:t>Hinweise zu Finanzaufstellungen</w:t>
       </w:r>
-      <w:bookmarkEnd w:id="4"/>
+      <w:bookmarkEnd w:id="15"/>
     </w:p>
     <w:p>
       <w:pPr>
         <w:pStyle w:val="berschrift2"/>
       </w:pPr>
+      <w:bookmarkStart w:id="16" w:name="_Toc407272238"/>
       <w:r>
         <w:t>Kunden</w:t>
       </w:r>
+      <w:bookmarkEnd w:id="16"/>
     </w:p>
     <w:sdt>
       <w:sdtPr>
@@ -1610,9 +2868,11 @@
       <w:pPr>
         <w:pStyle w:val="berschrift2"/>
       </w:pPr>
+      <w:bookmarkStart w:id="17" w:name="_Toc407272239"/>
       <w:r>
         <w:t>Schulden</w:t>
       </w:r>
+      <w:bookmarkEnd w:id="17"/>
     </w:p>
     <w:sdt>
       <w:sdtPr>
@@ -1638,9 +2898,11 @@
       <w:pPr>
         <w:pStyle w:val="berschrift2"/>
       </w:pPr>
+      <w:bookmarkStart w:id="18" w:name="_Toc407272240"/>
       <w:r>
         <w:t>Laufendes Geschäft</w:t>
       </w:r>
+      <w:bookmarkEnd w:id="18"/>
     </w:p>
     <w:sdt>
       <w:sdtPr>
@@ -1666,9 +2928,11 @@
       <w:pPr>
         <w:pStyle w:val="berschrift2"/>
       </w:pPr>
+      <w:bookmarkStart w:id="19" w:name="_Toc407272241"/>
       <w:r>
         <w:t>Eventualverbindlichkeiten</w:t>
       </w:r>
+      <w:bookmarkEnd w:id="19"/>
     </w:p>
     <w:sdt>
       <w:sdtPr>
@@ -1694,9 +2958,11 @@
       <w:pPr>
         <w:pStyle w:val="berschrift2"/>
       </w:pPr>
+      <w:bookmarkStart w:id="20" w:name="_Toc407272242"/>
       <w:r>
         <w:t>Schlussfolgerungen</w:t>
       </w:r>
+      <w:bookmarkEnd w:id="20"/>
     </w:p>
     <w:sdt>
       <w:sdtPr>
@@ -1722,12 +2988,12 @@
       <w:pPr>
         <w:pStyle w:val="berschrift1"/>
       </w:pPr>
-      <w:bookmarkStart w:id="5" w:name="_Toc333542490"/>
+      <w:bookmarkStart w:id="21" w:name="_Toc407272243"/>
       <w:r>
         <w:lastRenderedPageBreak/>
         <w:t>Bericht des unabhängigen Wirtschaftsprüfers</w:t>
       </w:r>
-      <w:bookmarkEnd w:id="5"/>
+      <w:bookmarkEnd w:id="21"/>
     </w:p>
     <w:p>
       <w:pPr>
@@ -1781,12 +3047,12 @@
       <w:pPr>
         <w:pStyle w:val="berschrift1"/>
       </w:pPr>
-      <w:bookmarkStart w:id="6" w:name="_Toc333542491"/>
+      <w:bookmarkStart w:id="22" w:name="_Toc407272244"/>
       <w:r>
         <w:lastRenderedPageBreak/>
         <w:t>Kontaktinformationen</w:t>
       </w:r>
-      <w:bookmarkEnd w:id="6"/>
+      <w:bookmarkEnd w:id="22"/>
     </w:p>
     <w:sdt>
       <w:sdtPr>
@@ -2033,7 +3299,7 @@
                 <w:noProof/>
               </w:rPr>
               <w:drawing>
-                <wp:inline distT="0" distB="0" distL="0" distR="0" wp14:anchorId="73643829" wp14:editId="66CB753A">
+                <wp:inline distT="0" distB="0" distL="0" distR="0" wp14:anchorId="742FCEAE" wp14:editId="6918DBB3">
                   <wp:extent cx="1920240" cy="1280160"/>
                   <wp:effectExtent l="0" t="0" r="3810" b="0"/>
                   <wp:docPr id="9" name="Grafik 9" descr="Beispielbild einer Person"/>
@@ -2100,7 +3366,7 @@
                 <w:noProof/>
               </w:rPr>
               <w:drawing>
-                <wp:inline distT="0" distB="0" distL="0" distR="0" wp14:anchorId="265D277C" wp14:editId="5EC08BB9">
+                <wp:inline distT="0" distB="0" distL="0" distR="0" wp14:anchorId="79B150D8" wp14:editId="2277611C">
                   <wp:extent cx="1922147" cy="1280160"/>
                   <wp:effectExtent l="0" t="0" r="1905" b="0"/>
                   <wp:docPr id="8" name="Grafik 8" descr="Beispielbild einer Person"/>
@@ -2168,7 +3434,7 @@
                 <w:noProof/>
               </w:rPr>
               <w:drawing>
-                <wp:inline distT="0" distB="0" distL="0" distR="0" wp14:anchorId="1BBD2395" wp14:editId="420AC9C5">
+                <wp:inline distT="0" distB="0" distL="0" distR="0" wp14:anchorId="58D545B6" wp14:editId="08E04F75">
                   <wp:extent cx="1920663" cy="1280160"/>
                   <wp:effectExtent l="0" t="0" r="3810" b="0"/>
                   <wp:docPr id="7" name="Grafik 7" descr="Beispielbild einer Person"/>
@@ -2542,11 +3808,11 @@
         <w:pageBreakBefore w:val="0"/>
         <w:spacing w:before="960"/>
       </w:pPr>
-      <w:bookmarkStart w:id="7" w:name="_Toc333542492"/>
+      <w:bookmarkStart w:id="23" w:name="_Toc407272245"/>
       <w:r>
         <w:t>Firmeninformationen</w:t>
       </w:r>
-      <w:bookmarkEnd w:id="7"/>
+      <w:bookmarkEnd w:id="23"/>
     </w:p>
     <w:sdt>
       <w:sdtPr>
@@ -2854,25 +4120,12 @@
     <w:r>
       <w:instrText>If</w:instrText>
     </w:r>
-    <w:fldSimple w:instr=" STYLEREF  &quot;Überschrift 1&quot; ">
-      <w:r>
-        <w:rPr>
-          <w:noProof/>
-        </w:rPr>
-        <w:instrText>Für unsere Aktionäre</w:instrText>
-      </w:r>
-    </w:fldSimple>
     <w:r>
-      <w:instrText>&lt;&gt; “Error*” “</w:instrText>
+      <w:fldChar w:fldCharType="begin"/>
     </w:r>
-    <w:fldSimple w:instr=" STYLEREF  &quot;Überschrift 1&quot; ">
-      <w:r>
-        <w:rPr>
-          <w:noProof/>
-        </w:rPr>
-        <w:instrText>Für unsere Aktionäre</w:instrText>
-      </w:r>
-    </w:fldSimple>
+    <w:r>
+      <w:instrText xml:space="preserve"> STYLEREF  "Überschrift 1" </w:instrText>
+    </w:r>
     <w:r>
       <w:fldChar w:fldCharType="separate"/>
     </w:r>
@@ -2880,7 +4133,46 @@
       <w:rPr>
         <w:noProof/>
       </w:rPr>
-      <w:t>Für unsere Aktionäre</w:t>
+      <w:instrText>Testheadline</w:instrText>
+    </w:r>
+    <w:r>
+      <w:rPr>
+        <w:noProof/>
+      </w:rPr>
+      <w:fldChar w:fldCharType="end"/>
+    </w:r>
+    <w:r>
+      <w:instrText>&lt;&gt; “Error*” “</w:instrText>
+    </w:r>
+    <w:r>
+      <w:fldChar w:fldCharType="begin"/>
+    </w:r>
+    <w:r>
+      <w:instrText xml:space="preserve"> STYLEREF  "Überschrift 1" </w:instrText>
+    </w:r>
+    <w:r>
+      <w:fldChar w:fldCharType="separate"/>
+    </w:r>
+    <w:r>
+      <w:rPr>
+        <w:noProof/>
+      </w:rPr>
+      <w:instrText>Testheadline</w:instrText>
+    </w:r>
+    <w:r>
+      <w:rPr>
+        <w:noProof/>
+      </w:rPr>
+      <w:fldChar w:fldCharType="end"/>
+    </w:r>
+    <w:r>
+      <w:fldChar w:fldCharType="separate"/>
+    </w:r>
+    <w:r>
+      <w:rPr>
+        <w:noProof/>
+      </w:rPr>
+      <w:t>Testheadline</w:t>
     </w:r>
     <w:r>
       <w:fldChar w:fldCharType="end"/>
@@ -19379,6 +20671,19 @@
       <w:ind w:left="200"/>
     </w:pPr>
   </w:style>
+  <w:style w:type="paragraph" w:styleId="Verzeichnis3">
+    <w:name w:val="toc 3"/>
+    <w:basedOn w:val="Standard"/>
+    <w:next w:val="Standard"/>
+    <w:autoRedefine/>
+    <w:uiPriority w:val="39"/>
+    <w:unhideWhenUsed/>
+    <w:rsid w:val="00C92F01"/>
+    <w:pPr>
+      <w:spacing w:after="100"/>
+      <w:ind w:left="400"/>
+    </w:pPr>
+  </w:style>
 </w:styles>
 </file>
 
@@ -19416,10 +20721,7 @@
             <w:pStyle w:val="AC591AFDB7424547BAF34DA8DA810971"/>
           </w:pPr>
           <w:r>
-            <w:t>Bei den</w:t>
-          </w:r>
-          <w:r>
-            <w:t xml:space="preserve"> Überschriften handelt es sich jedoch um übliche Überschriften für einen Jahresbericht, die Sie möglicherweise in dieser Form beibehalten möchten.</w:t>
+            <w:t>Bei den Überschriften handelt es sich jedoch um übliche Überschriften für einen Jahresbericht, die Sie möglicherweise in dieser Form beibehalten möchten.</w:t>
           </w:r>
         </w:p>
       </w:docPartBody>
@@ -19442,13 +20744,7 @@
       <w:docPartBody>
         <w:p>
           <w:r>
-            <w:t>Wir finden das Deckblatt dieser Vorlage zwar ganz toll, denken aber, dass Sie über weitere Möglichkeiten verf</w:t>
-          </w:r>
-          <w:r>
-            <w:t>ügen sollten. Klicken Sie auf der Registerkarte "Einfügen" auf "Deckblatt", um einen Katalog mit Auswahlmöglichkeiten anzuzeigen. Machen Sie sich keine Sorgen über den Text, den Sie ggf. bereits auf der Seite eingefügt haben. Dieser Text bleibt auch nach d</w:t>
-          </w:r>
-          <w:r>
-            <w:t>er Auswahl eines neuen Deckblatts vorhanden.</w:t>
+            <w:t>Wir finden das Deckblatt dieser Vorlage zwar ganz toll, denken aber, dass Sie über weitere Möglichkeiten verfügen sollten. Klicken Sie auf der Registerkarte "Einfügen" auf "Deckblatt", um einen Katalog mit Auswahlmöglichkeiten anzuzeigen. Machen Sie sich keine Sorgen über den Text, den Sie ggf. bereits auf der Seite eingefügt haben. Dieser Text bleibt auch nach der Auswahl eines neuen Deckblatts vorhanden.</w:t>
           </w:r>
         </w:p>
         <w:p>
@@ -19482,13 +20778,7 @@
             <w:pStyle w:val="67A7207D9B97482AA69A68AF7EB331B6"/>
           </w:pPr>
           <w:r>
-            <w:t>Möchten Sie eine andere Über</w:t>
-          </w:r>
-          <w:r>
-            <w:t>schrift oder ein Zitat hinzufügen? Mithilfe von Formatvorlagen können Sie jede auf dieser Seite angezeigte Formatierung mit einem einzigen Mausklick übernehmen. Einen Katalog von Formatvorlagen für diese Vorlage finden Sie im Menüband auf der Registerkarte</w:t>
-          </w:r>
-          <w:r>
-            <w:t xml:space="preserve"> "Start". </w:t>
+            <w:t xml:space="preserve">Möchten Sie eine andere Überschrift oder ein Zitat hinzufügen? Mithilfe von Formatvorlagen können Sie jede auf dieser Seite angezeigte Formatierung mit einem einzigen Mausklick übernehmen. Einen Katalog von Formatvorlagen für diese Vorlage finden Sie im Menüband auf der Registerkarte "Start". </w:t>
           </w:r>
         </w:p>
       </w:docPartBody>
@@ -19514,10 +20804,7 @@
             <w:pStyle w:val="99582311E0EB46B898EAFA91FD2606EB"/>
           </w:pPr>
           <w:r>
-            <w:t>Wenn Sie in diesem Dokument Überschriften ändern oder hinzufügen, können Sie das Inhaltsverzeichnis im Handumdrehen aktualisieren. Zum Anzeigen neuer Überschriften klicken Sie auf eine beliebige Stelle im Inhaltsverzeichnis, und klicken Sie dann</w:t>
-          </w:r>
-          <w:r>
-            <w:t xml:space="preserve"> auf "Tabelle aktualisieren".</w:t>
+            <w:t>Wenn Sie in diesem Dokument Überschriften ändern oder hinzufügen, können Sie das Inhaltsverzeichnis im Handumdrehen aktualisieren. Zum Anzeigen neuer Überschriften klicken Sie auf eine beliebige Stelle im Inhaltsverzeichnis, und klicken Sie dann auf "Tabelle aktualisieren".</w:t>
           </w:r>
         </w:p>
       </w:docPartBody>
@@ -19623,18 +20910,12 @@
         </w:p>
         <w:p>
           <w:r>
-            <w:t xml:space="preserve">Dieser Bereich eignet sich auch hervorragend für einige </w:t>
-          </w:r>
-          <w:r>
-            <w:t>Diagramme, in denen wichtige Finanzinformationen dargestellt sind. Um ein Diagramm hinzuzufügen, klicken Sie auf der Registerkarte "Einfügen" auf "Diagramm". Das Diagramm wird automatisch an das Aussehen des Berichts angepasst.</w:t>
+            <w:t>Dieser Bereich eignet sich auch hervorragend für einige Diagramme, in denen wichtige Finanzinformationen dargestellt sind. Um ein Diagramm hinzuzufügen, klicken Sie auf der Registerkarte "Einfügen" auf "Diagramm". Das Diagramm wird automatisch an das Aussehen des Berichts angepasst.</w:t>
           </w:r>
         </w:p>
         <w:p>
           <w:r>
-            <w:t>Brauchen Sie Hilfe bei der A</w:t>
-          </w:r>
-          <w:r>
-            <w:t xml:space="preserve">uswahl eines Diagrammtyps? Kein Problem. </w:t>
+            <w:t xml:space="preserve">Brauchen Sie Hilfe bei der Auswahl eines Diagrammtyps? Kein Problem. </w:t>
           </w:r>
         </w:p>
         <w:p>
@@ -19650,10 +20931,7 @@
             <w:pStyle w:val="Aufzhlungszeichen"/>
           </w:pPr>
           <w:r>
-            <w:t>Wenn Sie Werte im zeitlichen</w:t>
-          </w:r>
-          <w:r>
-            <w:t xml:space="preserve"> Verlauf anzeigen möchten, wie z. B. Umsatz- oder Gewinnentwicklungen, verwenden Sie ein Liniendiagramm.</w:t>
+            <w:t>Wenn Sie Werte im zeitlichen Verlauf anzeigen möchten, wie z. B. Umsatz- oder Gewinnentwicklungen, verwenden Sie ein Liniendiagramm.</w:t>
           </w:r>
         </w:p>
         <w:p>
@@ -19662,10 +20940,7 @@
             <w:spacing w:after="180"/>
           </w:pPr>
           <w:r>
-            <w:t>Möchten Sie zwei Gruppen zusammengehöriger Werte vergleichen, z. B. die Gehälter von Führungskräften im Verhältnis zu den Jahren der Unternehmenszugehö</w:t>
-          </w:r>
-          <w:r>
-            <w:t xml:space="preserve">rigkeit, verwenden Sie ein Punktdiagramm. </w:t>
+            <w:t xml:space="preserve">Möchten Sie zwei Gruppen zusammengehöriger Werte vergleichen, z. B. die Gehälter von Führungskräften im Verhältnis zu den Jahren der Unternehmenszugehörigkeit, verwenden Sie ein Punktdiagramm. </w:t>
           </w:r>
         </w:p>
         <w:p>
@@ -19673,10 +20948,7 @@
             <w:pStyle w:val="F258EE9ABF3743EEBA380FE7839B36AD"/>
           </w:pPr>
           <w:r>
-            <w:t>Wenn Sie dann das Aussehen des Diagramms anpassen möchten, klicken Sie einfach in das Diagramm, und sehen Sie sich die Symbole auf der rechten Seite an. Diese bieten Möglichkeiten für das Format und Layout bis hin</w:t>
-          </w:r>
-          <w:r>
-            <w:t xml:space="preserve"> zur Verwaltung der Daten.</w:t>
+            <w:t>Wenn Sie dann das Aussehen des Diagramms anpassen möchten, klicken Sie einfach in das Diagramm, und sehen Sie sich die Symbole auf der rechten Seite an. Diese bieten Möglichkeiten für das Format und Layout bis hin zur Verwaltung der Daten.</w:t>
           </w:r>
         </w:p>
       </w:docPartBody>
@@ -19707,10 +20979,7 @@
             <w:pStyle w:val="75AAD658A2AA4BC7B7A8CA0CAB56F84F"/>
           </w:pPr>
           <w:r>
-            <w:t>Um mit einer Tabelle zu beginnen, die wie dieses Beispiel hier aussieht, klicken Sie auf der Registerkarte "Einfüge</w:t>
-          </w:r>
-          <w:r>
-            <w:t>n" auf "Tabellen", und wählen Sie dann "Schnelltabellen" aus.</w:t>
+            <w:t>Um mit einer Tabelle zu beginnen, die wie dieses Beispiel hier aussieht, klicken Sie auf der Registerkarte "Einfügen" auf "Tabellen", und wählen Sie dann "Schnelltabellen" aus.</w:t>
           </w:r>
         </w:p>
       </w:docPartBody>
@@ -19736,10 +21005,7 @@
             <w:pStyle w:val="A97A2897A0E74F5DBAFE5CD5EADE34A9"/>
           </w:pPr>
           <w:r>
-            <w:t>Tabel</w:t>
-          </w:r>
-          <w:r>
-            <w:t>lenüberschrift</w:t>
+            <w:t>Tabellenüberschrift</w:t>
           </w:r>
         </w:p>
       </w:docPartBody>
@@ -19791,10 +21057,7 @@
             <w:pStyle w:val="C4C414A11557429B85A5FDB59B513597"/>
           </w:pPr>
           <w:r>
-            <w:t xml:space="preserve">Natürlich möchte man am liebsten immer </w:t>
-          </w:r>
-          <w:r>
-            <w:t>nur Gewinne machen, doch wenn Schulden vorhanden sind, können diese hier verzeichnet werden.</w:t>
+            <w:t>Natürlich möchte man am liebsten immer nur Gewinne machen, doch wenn Schulden vorhanden sind, können diese hier verzeichnet werden.</w:t>
           </w:r>
         </w:p>
       </w:docPartBody>
@@ -19846,13 +21109,7 @@
             <w:pStyle w:val="CAB886CD5073499B8FA550742B268145"/>
           </w:pPr>
           <w:r>
-            <w:t xml:space="preserve">Denken Sie daran, dass einige dieser Überschriften </w:t>
-          </w:r>
-          <w:r>
-            <w:t xml:space="preserve">für Ihr Unternehmen nicht zutreffend sein können (und Sie vielleicht einige andere hinzufügen müssen). Diese hier betrifft z. B. mögliche Verbindlichkeiten, die sich durch zukünftige Ereignisse ergeben könnten, wie z. B. durch eine anstehende gerichtliche </w:t>
-          </w:r>
-          <w:r>
-            <w:t>Entscheidung.</w:t>
+            <w:t>Denken Sie daran, dass einige dieser Überschriften für Ihr Unternehmen nicht zutreffend sein können (und Sie vielleicht einige andere hinzufügen müssen). Diese hier betrifft z. B. mögliche Verbindlichkeiten, die sich durch zukünftige Ereignisse ergeben könnten, wie z. B. durch eine anstehende gerichtliche Entscheidung.</w:t>
           </w:r>
         </w:p>
       </w:docPartBody>
@@ -20148,8 +21405,6 @@
           </w:r>
           <w:r>
             <w:br/>
-          </w:r>
-          <w:r>
             <w:t>Bericht</w:t>
           </w:r>
         </w:p>
@@ -20323,6 +21578,8 @@
   <w:rsids>
     <w:rsidRoot w:val="005A7897"/>
     <w:rsid w:val="005A7897"/>
+    <w:rsid w:val="005D2086"/>
+    <w:rsid w:val="008E2ADA"/>
   </w:rsids>
   <m:mathPr>
     <m:mathFont m:val="Cambria Math"/>
@@ -21174,18 +22431,18 @@
 </file>
 
 <file path=customXml/item2.xml><?xml version="1.0" encoding="utf-8"?>
-<mappings xmlns="http://schemas.microsoft.com/pics">
-  <picture>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</picture>
-</mappings>
-</file>
-
-<file path=customXml/item3.xml><?xml version="1.0" encoding="utf-8"?>
 <?mso-contentType ?>
 <FormTemplates xmlns="http://schemas.microsoft.com/sharepoint/v3/contenttype/forms">
   <Display>DocumentLibraryForm</Display>
   <Edit>AssetEditForm</Edit>
   <New>DocumentLibraryForm</New>
 </FormTemplates>
+</file>
+
+<file path=customXml/item3.xml><?xml version="1.0" encoding="utf-8"?>
+<mappings xmlns="http://schemas.microsoft.com/pics">
+  <picture>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</picture>
+</mappings>
 </file>
 
 <file path=customXml/item4.xml><?xml version="1.0" encoding="utf-8"?>
@@ -21201,6 +22458,14 @@
 </file>
 
 <file path=customXml/itemProps2.xml><?xml version="1.0" encoding="utf-8"?>
+<ds:datastoreItem xmlns:ds="http://schemas.openxmlformats.org/officeDocument/2006/customXml" ds:itemID="{2F9ACB35-92A4-4D3B-9363-393A8469DF5C}">
+  <ds:schemaRefs>
+    <ds:schemaRef ds:uri="http://schemas.microsoft.com/sharepoint/v3/contenttype/forms"/>
+  </ds:schemaRefs>
+</ds:datastoreItem>
+</file>
+
+<file path=customXml/itemProps3.xml><?xml version="1.0" encoding="utf-8"?>
 <ds:datastoreItem xmlns:ds="http://schemas.openxmlformats.org/officeDocument/2006/customXml" ds:itemID="{F679E4D8-73D9-412D-B716-777944E71373}">
   <ds:schemaRefs>
     <ds:schemaRef ds:uri="http://schemas.microsoft.com/pics"/>
@@ -21208,16 +22473,8 @@
 </ds:datastoreItem>
 </file>
 
-<file path=customXml/itemProps3.xml><?xml version="1.0" encoding="utf-8"?>
-<ds:datastoreItem xmlns:ds="http://schemas.openxmlformats.org/officeDocument/2006/customXml" ds:itemID="{2F9ACB35-92A4-4D3B-9363-393A8469DF5C}">
-  <ds:schemaRefs>
-    <ds:schemaRef ds:uri="http://schemas.microsoft.com/sharepoint/v3/contenttype/forms"/>
-  </ds:schemaRefs>
-</ds:datastoreItem>
-</file>
-
 <file path=customXml/itemProps4.xml><?xml version="1.0" encoding="utf-8"?>
-<ds:datastoreItem xmlns:ds="http://schemas.openxmlformats.org/officeDocument/2006/customXml" ds:itemID="{BB19598D-8610-4E74-80EA-8836140AFD5E}">
+<ds:datastoreItem xmlns:ds="http://schemas.openxmlformats.org/officeDocument/2006/customXml" ds:itemID="{81A3724A-F666-4D37-8F7E-142DF8B6BFD9}">
   <ds:schemaRefs>
     <ds:schemaRef ds:uri="http://schemas.openxmlformats.org/officeDocument/2006/bibliography"/>
   </ds:schemaRefs>

</xml_diff>